<commit_message>
Notenausgabe in Ankreuzberichten ergänzt
</commit_message>
<xml_diff>
--- a/Inklusion_Lernstand/Ankreuzform/Ankreuzzeugnisse_INI_Optionen.docx
+++ b/Inklusion_Lernstand/Ankreuzform/Ankreuzzeugnisse_INI_Optionen.docx
@@ -91,7 +91,7 @@
           <w:noProof/>
         </w:rPr>
         <w:drawing>
-          <wp:anchor distT="0" distB="0" distL="114300" distR="114300" simplePos="0" relativeHeight="251661312" behindDoc="1" locked="0" layoutInCell="1" allowOverlap="1" wp14:anchorId="54C06B6A" wp14:editId="0DE15201">
+          <wp:anchor distT="0" distB="0" distL="114300" distR="114300" simplePos="0" relativeHeight="251661312" behindDoc="1" locked="0" layoutInCell="1" allowOverlap="1" wp14:anchorId="54C06B6A" wp14:editId="591975DF">
             <wp:simplePos x="0" y="0"/>
             <wp:positionH relativeFrom="column">
               <wp:posOffset>4445</wp:posOffset>
@@ -1125,103 +1125,114 @@
           <w:rFonts w:ascii="Arial" w:hAnsi="Arial" w:cs="Arial"/>
           <w:b/>
         </w:rPr>
-        <w:t>NotenAbJahrgang</w:t>
+        <w:t>MitNotenausgabe</w:t>
       </w:r>
       <w:proofErr w:type="spellEnd"/>
-      <w:r>
+    </w:p>
+    <w:p>
+      <w:pPr>
+        <w:rPr>
+          <w:rFonts w:ascii="Arial" w:hAnsi="Arial" w:cs="Arial"/>
+        </w:rPr>
+      </w:pPr>
+      <w:r>
+        <w:rPr>
+          <w:rFonts w:ascii="Arial" w:hAnsi="Arial" w:cs="Arial"/>
+        </w:rPr>
+        <w:t xml:space="preserve">Über diesen Eintrag kann festgelegt werden, </w:t>
+      </w:r>
+      <w:r>
+        <w:rPr>
+          <w:rFonts w:ascii="Arial" w:hAnsi="Arial" w:cs="Arial"/>
+        </w:rPr>
+        <w:t>ob auch</w:t>
+      </w:r>
+      <w:r>
+        <w:rPr>
+          <w:rFonts w:ascii="Arial" w:hAnsi="Arial" w:cs="Arial"/>
+        </w:rPr>
+        <w:t xml:space="preserve"> Notenfelder auf dem Zeugnis angezeigt werden</w:t>
+      </w:r>
+      <w:r>
+        <w:rPr>
+          <w:rFonts w:ascii="Arial" w:hAnsi="Arial" w:cs="Arial"/>
+        </w:rPr>
+        <w:t>.</w:t>
+      </w:r>
+    </w:p>
+    <w:p>
+      <w:pPr>
+        <w:rPr>
+          <w:rFonts w:ascii="Arial" w:hAnsi="Arial" w:cs="Arial"/>
+        </w:rPr>
+      </w:pPr>
+    </w:p>
+    <w:p>
+      <w:pPr>
         <w:rPr>
           <w:rFonts w:ascii="Arial" w:hAnsi="Arial" w:cs="Arial"/>
           <w:b/>
         </w:rPr>
-        <w:t>=03</w:t>
-      </w:r>
-    </w:p>
-    <w:p>
-      <w:pPr>
-        <w:rPr>
-          <w:rFonts w:ascii="Arial" w:hAnsi="Arial" w:cs="Arial"/>
-        </w:rPr>
-      </w:pPr>
-      <w:r>
-        <w:rPr>
-          <w:rFonts w:ascii="Arial" w:hAnsi="Arial" w:cs="Arial"/>
-        </w:rPr>
-        <w:t>Über diesen Eintrag kann festgelegt werden, ab welchem Jahrgang (E1, E2, 03, 04) die Notenfelder auf dem Zeugnis angezeigt werden, Vorgabe ist Jahrgang 03.</w:t>
-      </w:r>
-    </w:p>
-    <w:p>
-      <w:pPr>
-        <w:rPr>
-          <w:rFonts w:ascii="Arial" w:hAnsi="Arial" w:cs="Arial"/>
-        </w:rPr>
-      </w:pPr>
-    </w:p>
-    <w:p>
-      <w:pPr>
+      </w:pPr>
+      <w:r>
         <w:rPr>
           <w:rFonts w:ascii="Arial" w:hAnsi="Arial" w:cs="Arial"/>
           <w:b/>
         </w:rPr>
-      </w:pPr>
-      <w:r>
+        <w:t>Zusammenhalten</w:t>
+      </w:r>
+    </w:p>
+    <w:p>
+      <w:pPr>
+        <w:rPr>
+          <w:rFonts w:ascii="Arial" w:hAnsi="Arial" w:cs="Arial"/>
+        </w:rPr>
+      </w:pPr>
+      <w:r>
+        <w:rPr>
+          <w:rFonts w:ascii="Arial" w:hAnsi="Arial" w:cs="Arial"/>
+        </w:rPr>
+        <w:t>Wenn diese Option aktiviert ist (also ohne vorangestelltes Semikolon) werden die einzelnen Fächer auf dem Zeugnis zusammengehalten, es wird also kein automatischer Zeilenumbruch innerhalb eines Faches eingefügt, falls die Angaben nicht mehr vollständig auf eine Seite passen</w:t>
+      </w:r>
+      <w:r>
+        <w:rPr>
+          <w:rFonts w:ascii="Arial" w:hAnsi="Arial" w:cs="Arial"/>
+        </w:rPr>
+        <w:t>.</w:t>
+      </w:r>
+      <w:r>
+        <w:rPr>
+          <w:rFonts w:ascii="Arial" w:hAnsi="Arial" w:cs="Arial"/>
+        </w:rPr>
+        <w:t xml:space="preserve"> Falls dieser Eintrag deaktiviert ist, werden bei einem Seitenumbruch die Spaltenüberschriften auf der neuen Seite erneut ausgegeben (sofern das für das betreffende Fach aktiviert ist, s.u.).</w:t>
+      </w:r>
+    </w:p>
+    <w:p>
+      <w:pPr>
+        <w:rPr>
+          <w:rFonts w:ascii="Arial" w:hAnsi="Arial" w:cs="Arial"/>
+        </w:rPr>
+      </w:pPr>
+    </w:p>
+    <w:p>
+      <w:pPr>
+        <w:rPr>
+          <w:rFonts w:ascii="Arial" w:hAnsi="Arial" w:cs="Arial"/>
+        </w:rPr>
+      </w:pPr>
+    </w:p>
+    <w:p>
+      <w:pPr>
         <w:rPr>
           <w:rFonts w:ascii="Arial" w:hAnsi="Arial" w:cs="Arial"/>
           <w:b/>
         </w:rPr>
-        <w:t>Zusammenhalten</w:t>
-      </w:r>
-    </w:p>
-    <w:p>
-      <w:pPr>
-        <w:rPr>
-          <w:rFonts w:ascii="Arial" w:hAnsi="Arial" w:cs="Arial"/>
-        </w:rPr>
-      </w:pPr>
-      <w:r>
-        <w:rPr>
-          <w:rFonts w:ascii="Arial" w:hAnsi="Arial" w:cs="Arial"/>
-        </w:rPr>
-        <w:t>Wenn diese Option aktiviert ist (also ohne vorangestelltes Semikolon) werden die einzelnen Fächer auf dem Zeugnis zusammengehalten, es wird also kein automatischer Zeilenumbruch innerhalb eines Faches eingefügt, falls die Angaben nicht mehr vollständig auf eine Seite passen</w:t>
-      </w:r>
-      <w:r>
-        <w:rPr>
-          <w:rFonts w:ascii="Arial" w:hAnsi="Arial" w:cs="Arial"/>
-        </w:rPr>
-        <w:t>.</w:t>
-      </w:r>
-      <w:r>
-        <w:rPr>
-          <w:rFonts w:ascii="Arial" w:hAnsi="Arial" w:cs="Arial"/>
-        </w:rPr>
-        <w:t xml:space="preserve"> Falls dieser Eintrag deaktiviert ist, werden bei einem Seitenumbruch die Spaltenüberschriften auf der neuen Seite erneut ausgegeben (sofern das für das betreffende Fach aktiviert ist, s.u.).</w:t>
-      </w:r>
-    </w:p>
-    <w:p>
-      <w:pPr>
-        <w:rPr>
-          <w:rFonts w:ascii="Arial" w:hAnsi="Arial" w:cs="Arial"/>
-        </w:rPr>
-      </w:pPr>
-    </w:p>
-    <w:p>
-      <w:pPr>
-        <w:rPr>
-          <w:rFonts w:ascii="Arial" w:hAnsi="Arial" w:cs="Arial"/>
-        </w:rPr>
-      </w:pPr>
-    </w:p>
-    <w:p>
-      <w:pPr>
+      </w:pPr>
+      <w:r>
         <w:rPr>
           <w:rFonts w:ascii="Arial" w:hAnsi="Arial" w:cs="Arial"/>
           <w:b/>
         </w:rPr>
-      </w:pPr>
-      <w:r>
-        <w:rPr>
-          <w:rFonts w:ascii="Arial" w:hAnsi="Arial" w:cs="Arial"/>
-          <w:b/>
-        </w:rPr>
         <w:t>Folgejahrgang</w:t>
       </w:r>
     </w:p>
@@ -1277,19 +1288,11 @@
           <w:rFonts w:ascii="Arial" w:hAnsi="Arial" w:cs="Arial"/>
         </w:rPr>
       </w:pPr>
-      <w:proofErr w:type="gramStart"/>
-      <w:r>
-        <w:rPr>
-          <w:rFonts w:ascii="Arial" w:hAnsi="Arial" w:cs="Arial"/>
-        </w:rPr>
-        <w:t>„..</w:t>
-      </w:r>
-      <w:proofErr w:type="gramEnd"/>
-      <w:r>
-        <w:rPr>
-          <w:rFonts w:ascii="Arial" w:hAnsi="Arial" w:cs="Arial"/>
-        </w:rPr>
-        <w:t>wird zum 01.08.2018' in die Klasse 03A versetzt.“</w:t>
+      <w:r>
+        <w:rPr>
+          <w:rFonts w:ascii="Arial" w:hAnsi="Arial" w:cs="Arial"/>
+        </w:rPr>
+        <w:t>„..wird zum 01.08.2018' in die Klasse 03A versetzt.“</w:t>
       </w:r>
     </w:p>
     <w:p>
@@ -1318,19 +1321,11 @@
           <w:rFonts w:ascii="Arial" w:hAnsi="Arial" w:cs="Arial"/>
         </w:rPr>
       </w:pPr>
-      <w:proofErr w:type="gramStart"/>
-      <w:r>
-        <w:rPr>
-          <w:rFonts w:ascii="Arial" w:hAnsi="Arial" w:cs="Arial"/>
-        </w:rPr>
-        <w:t>„..</w:t>
-      </w:r>
-      <w:proofErr w:type="gramEnd"/>
-      <w:r>
-        <w:rPr>
-          <w:rFonts w:ascii="Arial" w:hAnsi="Arial" w:cs="Arial"/>
-        </w:rPr>
-        <w:t>wird zum 01.08.2018 in den Jahrgang 03versetzt.“</w:t>
+      <w:r>
+        <w:rPr>
+          <w:rFonts w:ascii="Arial" w:hAnsi="Arial" w:cs="Arial"/>
+        </w:rPr>
+        <w:t>„..wird zum 01.08.2018 in den Jahrgang 03versetzt.“</w:t>
       </w:r>
     </w:p>
     <w:p>
@@ -2251,14 +2246,7 @@
         <w:rPr>
           <w:rFonts w:ascii="Arial" w:hAnsi="Arial" w:cs="Arial"/>
         </w:rPr>
-        <w:t xml:space="preserve"> keine Vor- oder </w:t>
-      </w:r>
-      <w:proofErr w:type="gramStart"/>
-      <w:r>
-        <w:rPr>
-          <w:rFonts w:ascii="Arial" w:hAnsi="Arial" w:cs="Arial"/>
-        </w:rPr>
-        <w:t>Nachnamen.</w:t>
+        <w:t xml:space="preserve"> keine Vor- oder Nachnamen.</w:t>
       </w:r>
       <w:r>
         <w:rPr>
@@ -2266,7 +2254,6 @@
         </w:rPr>
         <w:t>.</w:t>
       </w:r>
-      <w:proofErr w:type="gramEnd"/>
     </w:p>
     <w:p>
       <w:pPr>

</xml_diff>

<commit_message>
Seitenumbruch vor Unterschriftenblock per Ini-Eintrag
</commit_message>
<xml_diff>
--- a/Inklusion_Lernstand/Ankreuzform/Ankreuzzeugnisse_INI_Optionen.docx
+++ b/Inklusion_Lernstand/Ankreuzform/Ankreuzzeugnisse_INI_Optionen.docx
@@ -1,6 +1,6 @@
 
 <file path=word/document.xml><?xml version="1.0" encoding="utf-8"?>
-<w:document xmlns:wpc="http://schemas.microsoft.com/office/word/2010/wordprocessingCanvas" xmlns:cx="http://schemas.microsoft.com/office/drawing/2014/chartex" xmlns:cx1="http://schemas.microsoft.com/office/drawing/2015/9/8/chartex" xmlns:cx2="http://schemas.microsoft.com/office/drawing/2015/10/21/chartex" xmlns:cx3="http://schemas.microsoft.com/office/drawing/2016/5/9/chartex" xmlns:cx4="http://schemas.microsoft.com/office/drawing/2016/5/10/chartex" xmlns:cx5="http://schemas.microsoft.com/office/drawing/2016/5/11/chartex" xmlns:cx6="http://schemas.microsoft.com/office/drawing/2016/5/12/chartex" xmlns:cx7="http://schemas.microsoft.com/office/drawing/2016/5/13/chartex" xmlns:cx8="http://schemas.microsoft.com/office/drawing/2016/5/14/chartex" xmlns:mc="http://schemas.openxmlformats.org/markup-compatibility/2006" xmlns:aink="http://schemas.microsoft.com/office/drawing/2016/ink" xmlns:am3d="http://schemas.microsoft.com/office/drawing/2017/model3d" xmlns:o="urn:schemas-microsoft-com:office:office" xmlns:oel="http://schemas.microsoft.com/office/2019/extlst" xmlns:r="http://schemas.openxmlformats.org/officeDocument/2006/relationships" xmlns:m="http://schemas.openxmlformats.org/officeDocument/2006/math" xmlns:v="urn:schemas-microsoft-com:vml" xmlns:wp14="http://schemas.microsoft.com/office/word/2010/wordprocessingDrawing" xmlns:wp="http://schemas.openxmlformats.org/drawingml/2006/wordprocessingDrawing" xmlns:w10="urn:schemas-microsoft-com:office:word" xmlns:w="http://schemas.openxmlformats.org/wordprocessingml/2006/main" xmlns:w14="http://schemas.microsoft.com/office/word/2010/wordml" xmlns:w15="http://schemas.microsoft.com/office/word/2012/wordml" xmlns:w16cex="http://schemas.microsoft.com/office/word/2018/wordml/cex" xmlns:w16cid="http://schemas.microsoft.com/office/word/2016/wordml/cid" xmlns:w16="http://schemas.microsoft.com/office/word/2018/wordml" xmlns:w16sdtdh="http://schemas.microsoft.com/office/word/2020/wordml/sdtdatahash" xmlns:w16se="http://schemas.microsoft.com/office/word/2015/wordml/symex" xmlns:wpg="http://schemas.microsoft.com/office/word/2010/wordprocessingGroup" xmlns:wpi="http://schemas.microsoft.com/office/word/2010/wordprocessingInk" xmlns:wne="http://schemas.microsoft.com/office/word/2006/wordml" xmlns:wps="http://schemas.microsoft.com/office/word/2010/wordprocessingShape" mc:Ignorable="w14 w15 w16se w16cid w16 w16cex w16sdtdh wp14">
+<w:document xmlns:wpc="http://schemas.microsoft.com/office/word/2010/wordprocessingCanvas" xmlns:cx="http://schemas.microsoft.com/office/drawing/2014/chartex" xmlns:cx1="http://schemas.microsoft.com/office/drawing/2015/9/8/chartex" xmlns:cx2="http://schemas.microsoft.com/office/drawing/2015/10/21/chartex" xmlns:cx3="http://schemas.microsoft.com/office/drawing/2016/5/9/chartex" xmlns:cx4="http://schemas.microsoft.com/office/drawing/2016/5/10/chartex" xmlns:cx5="http://schemas.microsoft.com/office/drawing/2016/5/11/chartex" xmlns:cx6="http://schemas.microsoft.com/office/drawing/2016/5/12/chartex" xmlns:cx7="http://schemas.microsoft.com/office/drawing/2016/5/13/chartex" xmlns:cx8="http://schemas.microsoft.com/office/drawing/2016/5/14/chartex" xmlns:mc="http://schemas.openxmlformats.org/markup-compatibility/2006" xmlns:aink="http://schemas.microsoft.com/office/drawing/2016/ink" xmlns:am3d="http://schemas.microsoft.com/office/drawing/2017/model3d" xmlns:o="urn:schemas-microsoft-com:office:office" xmlns:oel="http://schemas.microsoft.com/office/2019/extlst" xmlns:r="http://schemas.openxmlformats.org/officeDocument/2006/relationships" xmlns:m="http://schemas.openxmlformats.org/officeDocument/2006/math" xmlns:v="urn:schemas-microsoft-com:vml" xmlns:wp14="http://schemas.microsoft.com/office/word/2010/wordprocessingDrawing" xmlns:wp="http://schemas.openxmlformats.org/drawingml/2006/wordprocessingDrawing" xmlns:w10="urn:schemas-microsoft-com:office:word" xmlns:w="http://schemas.openxmlformats.org/wordprocessingml/2006/main" xmlns:w14="http://schemas.microsoft.com/office/word/2010/wordml" xmlns:w15="http://schemas.microsoft.com/office/word/2012/wordml" xmlns:w16cex="http://schemas.microsoft.com/office/word/2018/wordml/cex" xmlns:w16cid="http://schemas.microsoft.com/office/word/2016/wordml/cid" xmlns:w16="http://schemas.microsoft.com/office/word/2018/wordml" xmlns:w16du="http://schemas.microsoft.com/office/word/2023/wordml/word16du" xmlns:w16sdtdh="http://schemas.microsoft.com/office/word/2020/wordml/sdtdatahash" xmlns:w16sdtfl="http://schemas.microsoft.com/office/word/2024/wordml/sdtformatlock" xmlns:w16se="http://schemas.microsoft.com/office/word/2015/wordml/symex" xmlns:wpg="http://schemas.microsoft.com/office/word/2010/wordprocessingGroup" xmlns:wpi="http://schemas.microsoft.com/office/word/2010/wordprocessingInk" xmlns:wne="http://schemas.microsoft.com/office/word/2006/wordml" xmlns:wps="http://schemas.microsoft.com/office/word/2010/wordprocessingShape" mc:Ignorable="w14 w15 w16se w16cid w16 w16cex w16sdtdh w16sdtfl w16du wp14">
   <w:body>
     <w:p>
       <w:pPr>
@@ -91,7 +91,7 @@
           <w:noProof/>
         </w:rPr>
         <w:drawing>
-          <wp:anchor distT="0" distB="0" distL="114300" distR="114300" simplePos="0" relativeHeight="251661312" behindDoc="1" locked="0" layoutInCell="1" allowOverlap="1" wp14:anchorId="54C06B6A" wp14:editId="591975DF">
+          <wp:anchor distT="0" distB="0" distL="114300" distR="114300" simplePos="0" relativeHeight="251661312" behindDoc="1" locked="0" layoutInCell="1" allowOverlap="1" wp14:anchorId="54C06B6A" wp14:editId="5CB9ECDB">
             <wp:simplePos x="0" y="0"/>
             <wp:positionH relativeFrom="column">
               <wp:posOffset>4445</wp:posOffset>
@@ -2036,15 +2036,8 @@
       <w:pPr>
         <w:rPr>
           <w:rFonts w:ascii="Arial" w:hAnsi="Arial" w:cs="Arial"/>
-          <w:noProof/>
-        </w:rPr>
-      </w:pPr>
-    </w:p>
-    <w:p>
-      <w:pPr>
-        <w:rPr>
-          <w:rFonts w:ascii="Arial" w:hAnsi="Arial" w:cs="Arial"/>
           <w:b/>
+          <w:bCs/>
           <w:noProof/>
         </w:rPr>
       </w:pPr>
@@ -2052,6 +2045,48 @@
         <w:rPr>
           <w:rFonts w:ascii="Arial" w:hAnsi="Arial" w:cs="Arial"/>
           <w:b/>
+          <w:bCs/>
+          <w:noProof/>
+        </w:rPr>
+        <w:t>UnterschriftenAufNeuerSeite</w:t>
+      </w:r>
+      <w:r>
+        <w:rPr>
+          <w:rFonts w:ascii="Arial" w:hAnsi="Arial" w:cs="Arial"/>
+          <w:b/>
+          <w:bCs/>
+          <w:noProof/>
+        </w:rPr>
+        <w:br/>
+      </w:r>
+      <w:r>
+        <w:rPr>
+          <w:rFonts w:ascii="Arial" w:hAnsi="Arial" w:cs="Arial"/>
+          <w:noProof/>
+        </w:rPr>
+        <w:t>Wenn dieser Eintrag vorhanden ist, wird der Unterschriftenblock auf einer neuen Seite erzeugt.</w:t>
+      </w:r>
+    </w:p>
+    <w:p>
+      <w:pPr>
+        <w:rPr>
+          <w:rFonts w:ascii="Arial" w:hAnsi="Arial" w:cs="Arial"/>
+          <w:noProof/>
+        </w:rPr>
+      </w:pPr>
+    </w:p>
+    <w:p>
+      <w:pPr>
+        <w:rPr>
+          <w:rFonts w:ascii="Arial" w:hAnsi="Arial" w:cs="Arial"/>
+          <w:b/>
+          <w:noProof/>
+        </w:rPr>
+      </w:pPr>
+      <w:r>
+        <w:rPr>
+          <w:rFonts w:ascii="Arial" w:hAnsi="Arial" w:cs="Arial"/>
+          <w:b/>
           <w:noProof/>
         </w:rPr>
         <w:t>Unterschrift</w:t>
@@ -2290,7 +2325,6 @@
           <w:rFonts w:ascii="Arial" w:hAnsi="Arial" w:cs="Arial"/>
           <w:noProof/>
         </w:rPr>
-        <w:lastRenderedPageBreak/>
         <w:t xml:space="preserve">Über diesen Eintrag kann man festlegen ob </w:t>
       </w:r>
       <w:r>
@@ -2933,6 +2967,7 @@
           <w:rFonts w:ascii="Arial" w:hAnsi="Arial" w:cs="Arial"/>
           <w:noProof/>
         </w:rPr>
+        <w:lastRenderedPageBreak/>
         <w:t>Über diesen Eintrag kann ein individueller Text definiert werden, der anstelle des Namens der Schulleiterin oder des Schulleiters ausgegeben wird.</w:t>
       </w:r>
     </w:p>
@@ -2948,7 +2983,6 @@
           <w:rFonts w:ascii="Arial" w:hAnsi="Arial" w:cs="Arial"/>
           <w:noProof/>
         </w:rPr>
-        <w:lastRenderedPageBreak/>
         <w:t>Beispiel</w:t>
       </w:r>
       <w:r>
@@ -3421,6 +3455,7 @@
           <w:rFonts w:ascii="Arial" w:hAnsi="Arial" w:cs="Arial"/>
           <w:noProof/>
         </w:rPr>
+        <w:lastRenderedPageBreak/>
         <w:t xml:space="preserve">Über diesen Eintrag kann die Überschrift für weitere fachbezogene Bemerkungen festgelegt werden. </w:t>
       </w:r>
     </w:p>
@@ -3451,7 +3486,6 @@
           <w:rFonts w:ascii="Arial" w:hAnsi="Arial" w:cs="Arial"/>
           <w:noProof/>
         </w:rPr>
-        <w:lastRenderedPageBreak/>
         <w:t>BemerkungText=Bemerkungen</w:t>
       </w:r>
     </w:p>
@@ -3756,7 +3790,7 @@
 </file>
 
 <file path=word/endnotes.xml><?xml version="1.0" encoding="utf-8"?>
-<w:endnotes xmlns:wpc="http://schemas.microsoft.com/office/word/2010/wordprocessingCanvas" xmlns:cx="http://schemas.microsoft.com/office/drawing/2014/chartex" xmlns:cx1="http://schemas.microsoft.com/office/drawing/2015/9/8/chartex" xmlns:cx2="http://schemas.microsoft.com/office/drawing/2015/10/21/chartex" xmlns:cx3="http://schemas.microsoft.com/office/drawing/2016/5/9/chartex" xmlns:cx4="http://schemas.microsoft.com/office/drawing/2016/5/10/chartex" xmlns:cx5="http://schemas.microsoft.com/office/drawing/2016/5/11/chartex" xmlns:cx6="http://schemas.microsoft.com/office/drawing/2016/5/12/chartex" xmlns:cx7="http://schemas.microsoft.com/office/drawing/2016/5/13/chartex" xmlns:cx8="http://schemas.microsoft.com/office/drawing/2016/5/14/chartex" xmlns:mc="http://schemas.openxmlformats.org/markup-compatibility/2006" xmlns:aink="http://schemas.microsoft.com/office/drawing/2016/ink" xmlns:am3d="http://schemas.microsoft.com/office/drawing/2017/model3d" xmlns:o="urn:schemas-microsoft-com:office:office" xmlns:oel="http://schemas.microsoft.com/office/2019/extlst" xmlns:r="http://schemas.openxmlformats.org/officeDocument/2006/relationships" xmlns:m="http://schemas.openxmlformats.org/officeDocument/2006/math" xmlns:v="urn:schemas-microsoft-com:vml" xmlns:wp14="http://schemas.microsoft.com/office/word/2010/wordprocessingDrawing" xmlns:wp="http://schemas.openxmlformats.org/drawingml/2006/wordprocessingDrawing" xmlns:w10="urn:schemas-microsoft-com:office:word" xmlns:w="http://schemas.openxmlformats.org/wordprocessingml/2006/main" xmlns:w14="http://schemas.microsoft.com/office/word/2010/wordml" xmlns:w15="http://schemas.microsoft.com/office/word/2012/wordml" xmlns:w16cex="http://schemas.microsoft.com/office/word/2018/wordml/cex" xmlns:w16cid="http://schemas.microsoft.com/office/word/2016/wordml/cid" xmlns:w16="http://schemas.microsoft.com/office/word/2018/wordml" xmlns:w16sdtdh="http://schemas.microsoft.com/office/word/2020/wordml/sdtdatahash" xmlns:w16se="http://schemas.microsoft.com/office/word/2015/wordml/symex" xmlns:wpg="http://schemas.microsoft.com/office/word/2010/wordprocessingGroup" xmlns:wpi="http://schemas.microsoft.com/office/word/2010/wordprocessingInk" xmlns:wne="http://schemas.microsoft.com/office/word/2006/wordml" xmlns:wps="http://schemas.microsoft.com/office/word/2010/wordprocessingShape" mc:Ignorable="w14 w15 w16se w16cid w16 w16cex w16sdtdh wp14">
+<w:endnotes xmlns:wpc="http://schemas.microsoft.com/office/word/2010/wordprocessingCanvas" xmlns:cx="http://schemas.microsoft.com/office/drawing/2014/chartex" xmlns:cx1="http://schemas.microsoft.com/office/drawing/2015/9/8/chartex" xmlns:cx2="http://schemas.microsoft.com/office/drawing/2015/10/21/chartex" xmlns:cx3="http://schemas.microsoft.com/office/drawing/2016/5/9/chartex" xmlns:cx4="http://schemas.microsoft.com/office/drawing/2016/5/10/chartex" xmlns:cx5="http://schemas.microsoft.com/office/drawing/2016/5/11/chartex" xmlns:cx6="http://schemas.microsoft.com/office/drawing/2016/5/12/chartex" xmlns:cx7="http://schemas.microsoft.com/office/drawing/2016/5/13/chartex" xmlns:cx8="http://schemas.microsoft.com/office/drawing/2016/5/14/chartex" xmlns:mc="http://schemas.openxmlformats.org/markup-compatibility/2006" xmlns:aink="http://schemas.microsoft.com/office/drawing/2016/ink" xmlns:am3d="http://schemas.microsoft.com/office/drawing/2017/model3d" xmlns:o="urn:schemas-microsoft-com:office:office" xmlns:oel="http://schemas.microsoft.com/office/2019/extlst" xmlns:r="http://schemas.openxmlformats.org/officeDocument/2006/relationships" xmlns:m="http://schemas.openxmlformats.org/officeDocument/2006/math" xmlns:v="urn:schemas-microsoft-com:vml" xmlns:wp14="http://schemas.microsoft.com/office/word/2010/wordprocessingDrawing" xmlns:wp="http://schemas.openxmlformats.org/drawingml/2006/wordprocessingDrawing" xmlns:w10="urn:schemas-microsoft-com:office:word" xmlns:w="http://schemas.openxmlformats.org/wordprocessingml/2006/main" xmlns:w14="http://schemas.microsoft.com/office/word/2010/wordml" xmlns:w15="http://schemas.microsoft.com/office/word/2012/wordml" xmlns:w16cex="http://schemas.microsoft.com/office/word/2018/wordml/cex" xmlns:w16cid="http://schemas.microsoft.com/office/word/2016/wordml/cid" xmlns:w16="http://schemas.microsoft.com/office/word/2018/wordml" xmlns:w16du="http://schemas.microsoft.com/office/word/2023/wordml/word16du" xmlns:w16sdtdh="http://schemas.microsoft.com/office/word/2020/wordml/sdtdatahash" xmlns:w16sdtfl="http://schemas.microsoft.com/office/word/2024/wordml/sdtformatlock" xmlns:w16se="http://schemas.microsoft.com/office/word/2015/wordml/symex" xmlns:wpg="http://schemas.microsoft.com/office/word/2010/wordprocessingGroup" xmlns:wpi="http://schemas.microsoft.com/office/word/2010/wordprocessingInk" xmlns:wne="http://schemas.microsoft.com/office/word/2006/wordml" xmlns:wps="http://schemas.microsoft.com/office/word/2010/wordprocessingShape" mc:Ignorable="w14 w15 w16se w16cid w16 w16cex w16sdtdh w16sdtfl w16du wp14">
   <w:endnote w:type="separator" w:id="-1">
     <w:p>
       <w:r>
@@ -3775,7 +3809,7 @@
 </file>
 
 <file path=word/footnotes.xml><?xml version="1.0" encoding="utf-8"?>
-<w:footnotes xmlns:wpc="http://schemas.microsoft.com/office/word/2010/wordprocessingCanvas" xmlns:cx="http://schemas.microsoft.com/office/drawing/2014/chartex" xmlns:cx1="http://schemas.microsoft.com/office/drawing/2015/9/8/chartex" xmlns:cx2="http://schemas.microsoft.com/office/drawing/2015/10/21/chartex" xmlns:cx3="http://schemas.microsoft.com/office/drawing/2016/5/9/chartex" xmlns:cx4="http://schemas.microsoft.com/office/drawing/2016/5/10/chartex" xmlns:cx5="http://schemas.microsoft.com/office/drawing/2016/5/11/chartex" xmlns:cx6="http://schemas.microsoft.com/office/drawing/2016/5/12/chartex" xmlns:cx7="http://schemas.microsoft.com/office/drawing/2016/5/13/chartex" xmlns:cx8="http://schemas.microsoft.com/office/drawing/2016/5/14/chartex" xmlns:mc="http://schemas.openxmlformats.org/markup-compatibility/2006" xmlns:aink="http://schemas.microsoft.com/office/drawing/2016/ink" xmlns:am3d="http://schemas.microsoft.com/office/drawing/2017/model3d" xmlns:o="urn:schemas-microsoft-com:office:office" xmlns:oel="http://schemas.microsoft.com/office/2019/extlst" xmlns:r="http://schemas.openxmlformats.org/officeDocument/2006/relationships" xmlns:m="http://schemas.openxmlformats.org/officeDocument/2006/math" xmlns:v="urn:schemas-microsoft-com:vml" xmlns:wp14="http://schemas.microsoft.com/office/word/2010/wordprocessingDrawing" xmlns:wp="http://schemas.openxmlformats.org/drawingml/2006/wordprocessingDrawing" xmlns:w10="urn:schemas-microsoft-com:office:word" xmlns:w="http://schemas.openxmlformats.org/wordprocessingml/2006/main" xmlns:w14="http://schemas.microsoft.com/office/word/2010/wordml" xmlns:w15="http://schemas.microsoft.com/office/word/2012/wordml" xmlns:w16cex="http://schemas.microsoft.com/office/word/2018/wordml/cex" xmlns:w16cid="http://schemas.microsoft.com/office/word/2016/wordml/cid" xmlns:w16="http://schemas.microsoft.com/office/word/2018/wordml" xmlns:w16sdtdh="http://schemas.microsoft.com/office/word/2020/wordml/sdtdatahash" xmlns:w16se="http://schemas.microsoft.com/office/word/2015/wordml/symex" xmlns:wpg="http://schemas.microsoft.com/office/word/2010/wordprocessingGroup" xmlns:wpi="http://schemas.microsoft.com/office/word/2010/wordprocessingInk" xmlns:wne="http://schemas.microsoft.com/office/word/2006/wordml" xmlns:wps="http://schemas.microsoft.com/office/word/2010/wordprocessingShape" mc:Ignorable="w14 w15 w16se w16cid w16 w16cex w16sdtdh wp14">
+<w:footnotes xmlns:wpc="http://schemas.microsoft.com/office/word/2010/wordprocessingCanvas" xmlns:cx="http://schemas.microsoft.com/office/drawing/2014/chartex" xmlns:cx1="http://schemas.microsoft.com/office/drawing/2015/9/8/chartex" xmlns:cx2="http://schemas.microsoft.com/office/drawing/2015/10/21/chartex" xmlns:cx3="http://schemas.microsoft.com/office/drawing/2016/5/9/chartex" xmlns:cx4="http://schemas.microsoft.com/office/drawing/2016/5/10/chartex" xmlns:cx5="http://schemas.microsoft.com/office/drawing/2016/5/11/chartex" xmlns:cx6="http://schemas.microsoft.com/office/drawing/2016/5/12/chartex" xmlns:cx7="http://schemas.microsoft.com/office/drawing/2016/5/13/chartex" xmlns:cx8="http://schemas.microsoft.com/office/drawing/2016/5/14/chartex" xmlns:mc="http://schemas.openxmlformats.org/markup-compatibility/2006" xmlns:aink="http://schemas.microsoft.com/office/drawing/2016/ink" xmlns:am3d="http://schemas.microsoft.com/office/drawing/2017/model3d" xmlns:o="urn:schemas-microsoft-com:office:office" xmlns:oel="http://schemas.microsoft.com/office/2019/extlst" xmlns:r="http://schemas.openxmlformats.org/officeDocument/2006/relationships" xmlns:m="http://schemas.openxmlformats.org/officeDocument/2006/math" xmlns:v="urn:schemas-microsoft-com:vml" xmlns:wp14="http://schemas.microsoft.com/office/word/2010/wordprocessingDrawing" xmlns:wp="http://schemas.openxmlformats.org/drawingml/2006/wordprocessingDrawing" xmlns:w10="urn:schemas-microsoft-com:office:word" xmlns:w="http://schemas.openxmlformats.org/wordprocessingml/2006/main" xmlns:w14="http://schemas.microsoft.com/office/word/2010/wordml" xmlns:w15="http://schemas.microsoft.com/office/word/2012/wordml" xmlns:w16cex="http://schemas.microsoft.com/office/word/2018/wordml/cex" xmlns:w16cid="http://schemas.microsoft.com/office/word/2016/wordml/cid" xmlns:w16="http://schemas.microsoft.com/office/word/2018/wordml" xmlns:w16du="http://schemas.microsoft.com/office/word/2023/wordml/word16du" xmlns:w16sdtdh="http://schemas.microsoft.com/office/word/2020/wordml/sdtdatahash" xmlns:w16sdtfl="http://schemas.microsoft.com/office/word/2024/wordml/sdtformatlock" xmlns:w16se="http://schemas.microsoft.com/office/word/2015/wordml/symex" xmlns:wpg="http://schemas.microsoft.com/office/word/2010/wordprocessingGroup" xmlns:wpi="http://schemas.microsoft.com/office/word/2010/wordprocessingInk" xmlns:wne="http://schemas.microsoft.com/office/word/2006/wordml" xmlns:wps="http://schemas.microsoft.com/office/word/2010/wordprocessingShape" mc:Ignorable="w14 w15 w16se w16cid w16 w16cex w16sdtdh w16sdtfl w16du wp14">
   <w:footnote w:type="separator" w:id="-1">
     <w:p>
       <w:r>
@@ -3794,7 +3828,7 @@
 </file>
 
 <file path=word/numbering.xml><?xml version="1.0" encoding="utf-8"?>
-<w:numbering xmlns:wpc="http://schemas.microsoft.com/office/word/2010/wordprocessingCanvas" xmlns:cx="http://schemas.microsoft.com/office/drawing/2014/chartex" xmlns:cx1="http://schemas.microsoft.com/office/drawing/2015/9/8/chartex" xmlns:cx2="http://schemas.microsoft.com/office/drawing/2015/10/21/chartex" xmlns:cx3="http://schemas.microsoft.com/office/drawing/2016/5/9/chartex" xmlns:cx4="http://schemas.microsoft.com/office/drawing/2016/5/10/chartex" xmlns:cx5="http://schemas.microsoft.com/office/drawing/2016/5/11/chartex" xmlns:cx6="http://schemas.microsoft.com/office/drawing/2016/5/12/chartex" xmlns:cx7="http://schemas.microsoft.com/office/drawing/2016/5/13/chartex" xmlns:cx8="http://schemas.microsoft.com/office/drawing/2016/5/14/chartex" xmlns:mc="http://schemas.openxmlformats.org/markup-compatibility/2006" xmlns:aink="http://schemas.microsoft.com/office/drawing/2016/ink" xmlns:am3d="http://schemas.microsoft.com/office/drawing/2017/model3d" xmlns:o="urn:schemas-microsoft-com:office:office" xmlns:oel="http://schemas.microsoft.com/office/2019/extlst" xmlns:r="http://schemas.openxmlformats.org/officeDocument/2006/relationships" xmlns:m="http://schemas.openxmlformats.org/officeDocument/2006/math" xmlns:v="urn:schemas-microsoft-com:vml" xmlns:wp14="http://schemas.microsoft.com/office/word/2010/wordprocessingDrawing" xmlns:wp="http://schemas.openxmlformats.org/drawingml/2006/wordprocessingDrawing" xmlns:w10="urn:schemas-microsoft-com:office:word" xmlns:w="http://schemas.openxmlformats.org/wordprocessingml/2006/main" xmlns:w14="http://schemas.microsoft.com/office/word/2010/wordml" xmlns:w15="http://schemas.microsoft.com/office/word/2012/wordml" xmlns:w16cex="http://schemas.microsoft.com/office/word/2018/wordml/cex" xmlns:w16cid="http://schemas.microsoft.com/office/word/2016/wordml/cid" xmlns:w16="http://schemas.microsoft.com/office/word/2018/wordml" xmlns:w16sdtdh="http://schemas.microsoft.com/office/word/2020/wordml/sdtdatahash" xmlns:w16se="http://schemas.microsoft.com/office/word/2015/wordml/symex" xmlns:wpg="http://schemas.microsoft.com/office/word/2010/wordprocessingGroup" xmlns:wpi="http://schemas.microsoft.com/office/word/2010/wordprocessingInk" xmlns:wne="http://schemas.microsoft.com/office/word/2006/wordml" xmlns:wps="http://schemas.microsoft.com/office/word/2010/wordprocessingShape" mc:Ignorable="w14 w15 w16se w16cid w16 w16cex w16sdtdh wp14">
+<w:numbering xmlns:wpc="http://schemas.microsoft.com/office/word/2010/wordprocessingCanvas" xmlns:cx="http://schemas.microsoft.com/office/drawing/2014/chartex" xmlns:cx1="http://schemas.microsoft.com/office/drawing/2015/9/8/chartex" xmlns:cx2="http://schemas.microsoft.com/office/drawing/2015/10/21/chartex" xmlns:cx3="http://schemas.microsoft.com/office/drawing/2016/5/9/chartex" xmlns:cx4="http://schemas.microsoft.com/office/drawing/2016/5/10/chartex" xmlns:cx5="http://schemas.microsoft.com/office/drawing/2016/5/11/chartex" xmlns:cx6="http://schemas.microsoft.com/office/drawing/2016/5/12/chartex" xmlns:cx7="http://schemas.microsoft.com/office/drawing/2016/5/13/chartex" xmlns:cx8="http://schemas.microsoft.com/office/drawing/2016/5/14/chartex" xmlns:mc="http://schemas.openxmlformats.org/markup-compatibility/2006" xmlns:aink="http://schemas.microsoft.com/office/drawing/2016/ink" xmlns:am3d="http://schemas.microsoft.com/office/drawing/2017/model3d" xmlns:o="urn:schemas-microsoft-com:office:office" xmlns:oel="http://schemas.microsoft.com/office/2019/extlst" xmlns:r="http://schemas.openxmlformats.org/officeDocument/2006/relationships" xmlns:m="http://schemas.openxmlformats.org/officeDocument/2006/math" xmlns:v="urn:schemas-microsoft-com:vml" xmlns:wp14="http://schemas.microsoft.com/office/word/2010/wordprocessingDrawing" xmlns:wp="http://schemas.openxmlformats.org/drawingml/2006/wordprocessingDrawing" xmlns:w10="urn:schemas-microsoft-com:office:word" xmlns:w="http://schemas.openxmlformats.org/wordprocessingml/2006/main" xmlns:w14="http://schemas.microsoft.com/office/word/2010/wordml" xmlns:w15="http://schemas.microsoft.com/office/word/2012/wordml" xmlns:w16cex="http://schemas.microsoft.com/office/word/2018/wordml/cex" xmlns:w16cid="http://schemas.microsoft.com/office/word/2016/wordml/cid" xmlns:w16="http://schemas.microsoft.com/office/word/2018/wordml" xmlns:w16du="http://schemas.microsoft.com/office/word/2023/wordml/word16du" xmlns:w16sdtdh="http://schemas.microsoft.com/office/word/2020/wordml/sdtdatahash" xmlns:w16sdtfl="http://schemas.microsoft.com/office/word/2024/wordml/sdtformatlock" xmlns:w16se="http://schemas.microsoft.com/office/word/2015/wordml/symex" xmlns:wpg="http://schemas.microsoft.com/office/word/2010/wordprocessingGroup" xmlns:wpi="http://schemas.microsoft.com/office/word/2010/wordprocessingInk" xmlns:wne="http://schemas.microsoft.com/office/word/2006/wordml" xmlns:wps="http://schemas.microsoft.com/office/word/2010/wordprocessingShape" mc:Ignorable="w14 w15 w16se w16cid w16 w16cex w16sdtdh w16sdtfl w16du wp14">
   <w:abstractNum w:abstractNumId="0" w15:restartNumberingAfterBreak="0">
     <w:nsid w:val="01B652EF"/>
     <w:multiLevelType w:val="hybridMultilevel"/>
@@ -7495,7 +7529,7 @@
 </file>
 
 <file path=word/styles.xml><?xml version="1.0" encoding="utf-8"?>
-<w:styles xmlns:mc="http://schemas.openxmlformats.org/markup-compatibility/2006" xmlns:r="http://schemas.openxmlformats.org/officeDocument/2006/relationships" xmlns:w="http://schemas.openxmlformats.org/wordprocessingml/2006/main" xmlns:w14="http://schemas.microsoft.com/office/word/2010/wordml" xmlns:w15="http://schemas.microsoft.com/office/word/2012/wordml" xmlns:w16cex="http://schemas.microsoft.com/office/word/2018/wordml/cex" xmlns:w16cid="http://schemas.microsoft.com/office/word/2016/wordml/cid" xmlns:w16="http://schemas.microsoft.com/office/word/2018/wordml" xmlns:w16sdtdh="http://schemas.microsoft.com/office/word/2020/wordml/sdtdatahash" xmlns:w16se="http://schemas.microsoft.com/office/word/2015/wordml/symex" mc:Ignorable="w14 w15 w16se w16cid w16 w16cex w16sdtdh">
+<w:styles xmlns:mc="http://schemas.openxmlformats.org/markup-compatibility/2006" xmlns:r="http://schemas.openxmlformats.org/officeDocument/2006/relationships" xmlns:w="http://schemas.openxmlformats.org/wordprocessingml/2006/main" xmlns:w14="http://schemas.microsoft.com/office/word/2010/wordml" xmlns:w15="http://schemas.microsoft.com/office/word/2012/wordml" xmlns:w16cex="http://schemas.microsoft.com/office/word/2018/wordml/cex" xmlns:w16cid="http://schemas.microsoft.com/office/word/2016/wordml/cid" xmlns:w16="http://schemas.microsoft.com/office/word/2018/wordml" xmlns:w16du="http://schemas.microsoft.com/office/word/2023/wordml/word16du" xmlns:w16sdtdh="http://schemas.microsoft.com/office/word/2020/wordml/sdtdatahash" xmlns:w16sdtfl="http://schemas.microsoft.com/office/word/2024/wordml/sdtformatlock" xmlns:w16se="http://schemas.microsoft.com/office/word/2015/wordml/symex" mc:Ignorable="w14 w15 w16se w16cid w16 w16cex w16sdtdh w16sdtfl w16du">
   <w:docDefaults>
     <w:rPrDefault>
       <w:rPr>
@@ -7986,7 +8020,6 @@
   <w:style w:type="character" w:default="1" w:styleId="Absatz-Standardschriftart">
     <w:name w:val="Default Paragraph Font"/>
     <w:uiPriority w:val="1"/>
-    <w:semiHidden/>
     <w:unhideWhenUsed/>
   </w:style>
   <w:style w:type="table" w:default="1" w:styleId="NormaleTabelle">

</xml_diff>